<commit_message>
prepare for booking process
</commit_message>
<xml_diff>
--- a/Document.docx
+++ b/Document.docx
@@ -855,8 +855,10 @@
         <w:jc w:val="both"/>
         <w:rPr>
           <w:rFonts w:ascii="Times New Roman" w:hAnsi="Times New Roman" w:cs="Times New Roman"/>
-          <w:sz w:val="26"/>
-          <w:szCs w:val="26"/>
+          <w:color w:val="0000FF" w:themeColor="hyperlink"/>
+          <w:sz w:val="26"/>
+          <w:szCs w:val="26"/>
+          <w:u w:val="single"/>
         </w:rPr>
       </w:pPr>
       <w:r>
@@ -888,6 +890,25 @@
           <w:szCs w:val="26"/>
         </w:rPr>
       </w:pPr>
+      <w:r>
+        <w:rPr>
+          <w:rFonts w:ascii="Times New Roman" w:hAnsi="Times New Roman" w:cs="Times New Roman"/>
+          <w:sz w:val="26"/>
+          <w:szCs w:val="26"/>
+        </w:rPr>
+        <w:t xml:space="preserve">Favorite Layout References: </w:t>
+      </w:r>
+      <w:hyperlink r:id="rId12" w:history="1">
+        <w:r>
+          <w:rPr>
+            <w:rStyle w:val="Hyperlink"/>
+            <w:rFonts w:ascii="Times New Roman" w:hAnsi="Times New Roman" w:cs="Times New Roman"/>
+            <w:sz w:val="26"/>
+            <w:szCs w:val="26"/>
+          </w:rPr>
+          <w:t>https://www.pinterest.com/pin/83738874314457788/</w:t>
+        </w:r>
+      </w:hyperlink>
     </w:p>
     <w:p>
       <w:pPr>
@@ -898,6 +919,8 @@
           <w:szCs w:val="26"/>
         </w:rPr>
       </w:pPr>
+      <w:bookmarkStart w:id="0" w:name="_GoBack"/>
+      <w:bookmarkEnd w:id="0"/>
     </w:p>
     <w:p>
       <w:pPr>
@@ -918,8 +941,114 @@
           <w:szCs w:val="26"/>
         </w:rPr>
       </w:pPr>
-      <w:bookmarkStart w:id="0" w:name="_GoBack"/>
-      <w:bookmarkEnd w:id="0"/>
+      <w:r>
+        <w:rPr>
+          <w:rFonts w:ascii="Times New Roman" w:hAnsi="Times New Roman" w:cs="Times New Roman"/>
+          <w:noProof/>
+          <w:sz w:val="26"/>
+          <w:szCs w:val="26"/>
+        </w:rPr>
+        <w:lastRenderedPageBreak/>
+        <w:drawing>
+          <wp:inline distT="0" distB="0" distL="0" distR="0" wp14:anchorId="7C3160D0" wp14:editId="1CBE0CAA">
+            <wp:extent cx="4105848" cy="6335009"/>
+            <wp:effectExtent l="0" t="0" r="9525" b="8890"/>
+            <wp:docPr id="1" name="Picture 1"/>
+            <wp:cNvGraphicFramePr>
+              <a:graphicFrameLocks xmlns:a="http://schemas.openxmlformats.org/drawingml/2006/main" noChangeAspect="1"/>
+            </wp:cNvGraphicFramePr>
+            <a:graphic xmlns:a="http://schemas.openxmlformats.org/drawingml/2006/main">
+              <a:graphicData uri="http://schemas.openxmlformats.org/drawingml/2006/picture">
+                <pic:pic xmlns:pic="http://schemas.openxmlformats.org/drawingml/2006/picture">
+                  <pic:nvPicPr>
+                    <pic:cNvPr id="0" name=""/>
+                    <pic:cNvPicPr/>
+                  </pic:nvPicPr>
+                  <pic:blipFill>
+                    <a:blip r:embed="rId13"/>
+                    <a:stretch>
+                      <a:fillRect/>
+                    </a:stretch>
+                  </pic:blipFill>
+                  <pic:spPr>
+                    <a:xfrm>
+                      <a:off x="0" y="0"/>
+                      <a:ext cx="4105848" cy="6335009"/>
+                    </a:xfrm>
+                    <a:prstGeom prst="rect">
+                      <a:avLst/>
+                    </a:prstGeom>
+                  </pic:spPr>
+                </pic:pic>
+              </a:graphicData>
+            </a:graphic>
+          </wp:inline>
+        </w:drawing>
+      </w:r>
+    </w:p>
+    <w:p>
+      <w:pPr>
+        <w:jc w:val="both"/>
+        <w:rPr>
+          <w:rFonts w:ascii="Times New Roman" w:hAnsi="Times New Roman" w:cs="Times New Roman"/>
+          <w:sz w:val="26"/>
+          <w:szCs w:val="26"/>
+        </w:rPr>
+      </w:pPr>
+      <w:r>
+        <w:rPr>
+          <w:rFonts w:ascii="Times New Roman" w:hAnsi="Times New Roman" w:cs="Times New Roman"/>
+          <w:noProof/>
+          <w:sz w:val="26"/>
+          <w:szCs w:val="26"/>
+        </w:rPr>
+        <w:lastRenderedPageBreak/>
+        <w:drawing>
+          <wp:inline distT="0" distB="0" distL="0" distR="0" wp14:anchorId="031890E8" wp14:editId="607BB65F">
+            <wp:extent cx="3277057" cy="6611273"/>
+            <wp:effectExtent l="0" t="0" r="0" b="0"/>
+            <wp:docPr id="2" name="Picture 2"/>
+            <wp:cNvGraphicFramePr>
+              <a:graphicFrameLocks xmlns:a="http://schemas.openxmlformats.org/drawingml/2006/main" noChangeAspect="1"/>
+            </wp:cNvGraphicFramePr>
+            <a:graphic xmlns:a="http://schemas.openxmlformats.org/drawingml/2006/main">
+              <a:graphicData uri="http://schemas.openxmlformats.org/drawingml/2006/picture">
+                <pic:pic xmlns:pic="http://schemas.openxmlformats.org/drawingml/2006/picture">
+                  <pic:nvPicPr>
+                    <pic:cNvPr id="0" name=""/>
+                    <pic:cNvPicPr/>
+                  </pic:nvPicPr>
+                  <pic:blipFill>
+                    <a:blip r:embed="rId14"/>
+                    <a:stretch>
+                      <a:fillRect/>
+                    </a:stretch>
+                  </pic:blipFill>
+                  <pic:spPr>
+                    <a:xfrm>
+                      <a:off x="0" y="0"/>
+                      <a:ext cx="3277057" cy="6611273"/>
+                    </a:xfrm>
+                    <a:prstGeom prst="rect">
+                      <a:avLst/>
+                    </a:prstGeom>
+                  </pic:spPr>
+                </pic:pic>
+              </a:graphicData>
+            </a:graphic>
+          </wp:inline>
+        </w:drawing>
+      </w:r>
+    </w:p>
+    <w:p>
+      <w:pPr>
+        <w:jc w:val="both"/>
+        <w:rPr>
+          <w:rFonts w:ascii="Times New Roman" w:hAnsi="Times New Roman" w:cs="Times New Roman"/>
+          <w:sz w:val="26"/>
+          <w:szCs w:val="26"/>
+        </w:rPr>
+      </w:pPr>
     </w:p>
     <w:sectPr>
       <w:pgSz w:w="12240" w:h="15840" w:code="1"/>
@@ -1046,6 +1175,95 @@
     </w:lvl>
   </w:abstractNum>
   <w:abstractNum w:abstractNumId="1">
+    <w:nsid w:val="436D7E3D"/>
+    <w:multiLevelType w:val="hybridMultilevel"/>
+    <w:tmpl w:val="2F20301A"/>
+    <w:lvl w:ilvl="0" w:tplc="0409000F">
+      <w:start w:val="1"/>
+      <w:numFmt w:val="decimal"/>
+      <w:lvlText w:val="%1."/>
+      <w:lvlJc w:val="left"/>
+      <w:pPr>
+        <w:ind w:left="720" w:hanging="360"/>
+      </w:pPr>
+      <w:rPr>
+        <w:rFonts w:hint="default"/>
+      </w:rPr>
+    </w:lvl>
+    <w:lvl w:ilvl="1" w:tplc="04090019" w:tentative="1">
+      <w:start w:val="1"/>
+      <w:numFmt w:val="lowerLetter"/>
+      <w:lvlText w:val="%2."/>
+      <w:lvlJc w:val="left"/>
+      <w:pPr>
+        <w:ind w:left="1440" w:hanging="360"/>
+      </w:pPr>
+    </w:lvl>
+    <w:lvl w:ilvl="2" w:tplc="0409001B" w:tentative="1">
+      <w:start w:val="1"/>
+      <w:numFmt w:val="lowerRoman"/>
+      <w:lvlText w:val="%3."/>
+      <w:lvlJc w:val="right"/>
+      <w:pPr>
+        <w:ind w:left="2160" w:hanging="180"/>
+      </w:pPr>
+    </w:lvl>
+    <w:lvl w:ilvl="3" w:tplc="0409000F" w:tentative="1">
+      <w:start w:val="1"/>
+      <w:numFmt w:val="decimal"/>
+      <w:lvlText w:val="%4."/>
+      <w:lvlJc w:val="left"/>
+      <w:pPr>
+        <w:ind w:left="2880" w:hanging="360"/>
+      </w:pPr>
+    </w:lvl>
+    <w:lvl w:ilvl="4" w:tplc="04090019" w:tentative="1">
+      <w:start w:val="1"/>
+      <w:numFmt w:val="lowerLetter"/>
+      <w:lvlText w:val="%5."/>
+      <w:lvlJc w:val="left"/>
+      <w:pPr>
+        <w:ind w:left="3600" w:hanging="360"/>
+      </w:pPr>
+    </w:lvl>
+    <w:lvl w:ilvl="5" w:tplc="0409001B" w:tentative="1">
+      <w:start w:val="1"/>
+      <w:numFmt w:val="lowerRoman"/>
+      <w:lvlText w:val="%6."/>
+      <w:lvlJc w:val="right"/>
+      <w:pPr>
+        <w:ind w:left="4320" w:hanging="180"/>
+      </w:pPr>
+    </w:lvl>
+    <w:lvl w:ilvl="6" w:tplc="0409000F" w:tentative="1">
+      <w:start w:val="1"/>
+      <w:numFmt w:val="decimal"/>
+      <w:lvlText w:val="%7."/>
+      <w:lvlJc w:val="left"/>
+      <w:pPr>
+        <w:ind w:left="5040" w:hanging="360"/>
+      </w:pPr>
+    </w:lvl>
+    <w:lvl w:ilvl="7" w:tplc="04090019" w:tentative="1">
+      <w:start w:val="1"/>
+      <w:numFmt w:val="lowerLetter"/>
+      <w:lvlText w:val="%8."/>
+      <w:lvlJc w:val="left"/>
+      <w:pPr>
+        <w:ind w:left="5760" w:hanging="360"/>
+      </w:pPr>
+    </w:lvl>
+    <w:lvl w:ilvl="8" w:tplc="0409001B" w:tentative="1">
+      <w:start w:val="1"/>
+      <w:numFmt w:val="lowerRoman"/>
+      <w:lvlText w:val="%9."/>
+      <w:lvlJc w:val="right"/>
+      <w:pPr>
+        <w:ind w:left="6480" w:hanging="180"/>
+      </w:pPr>
+    </w:lvl>
+  </w:abstractNum>
+  <w:abstractNum w:abstractNumId="2">
     <w:nsid w:val="763A5E0F"/>
     <w:multiLevelType w:val="hybridMultilevel"/>
     <w:tmpl w:val="E070E106"/>
@@ -1161,6 +1379,9 @@
     <w:abstractNumId w:val="0"/>
   </w:num>
   <w:num w:numId="2">
+    <w:abstractNumId w:val="2"/>
+  </w:num>
+  <w:num w:numId="3">
     <w:abstractNumId w:val="1"/>
   </w:num>
 </w:numbering>

</xml_diff>